<commit_message>
modelAttribute name and spring core
</commit_message>
<xml_diff>
--- a/txt/김지혜190129발표.docx
+++ b/txt/김지혜190129발표.docx
@@ -161,7 +161,6 @@
     <w:p>
       <w:pPr>
         <w:rPr>
-          <w:rFonts w:hint="eastAsia"/>
           <w:sz w:val="40"/>
           <w:szCs w:val="40"/>
         </w:rPr>
@@ -1262,22 +1261,10 @@
         <w:t>   }</w:t>
       </w:r>
     </w:p>
-    <w:p>
-      <w:pPr>
-        <w:rPr>
-          <w:rFonts w:hint="eastAsia"/>
-        </w:rPr>
-      </w:pPr>
-    </w:p>
     <w:p/>
     <w:p/>
-    <w:p>
-      <w:pPr>
-        <w:rPr>
-          <w:rFonts w:hint="eastAsia"/>
-        </w:rPr>
-      </w:pPr>
-    </w:p>
+    <w:p/>
+    <w:p/>
     <w:p>
       <w:pPr>
         <w:rPr>
@@ -1418,13 +1405,360 @@
           <w:sz w:val="32"/>
           <w:szCs w:val="32"/>
         </w:rPr>
+        <w:t xml:space="preserve"> attribute name </w:t>
+      </w:r>
+      <w:r>
+        <w:rPr>
+          <w:sz w:val="32"/>
+          <w:szCs w:val="32"/>
+        </w:rPr>
+        <w:t>= pagination</w:t>
+      </w:r>
+    </w:p>
+    <w:p>
+      <w:pPr>
+        <w:rPr>
+          <w:sz w:val="32"/>
+          <w:szCs w:val="32"/>
+        </w:rPr>
+      </w:pPr>
+    </w:p>
+    <w:p>
+      <w:pPr>
+        <w:rPr>
+          <w:sz w:val="32"/>
+          <w:szCs w:val="32"/>
+        </w:rPr>
+      </w:pPr>
+      <w:r>
+        <w:rPr>
+          <w:rFonts w:hint="eastAsia"/>
+          <w:sz w:val="32"/>
+          <w:szCs w:val="32"/>
+        </w:rPr>
+        <w:t>액션</w:t>
+      </w:r>
+      <w:r>
+        <w:rPr>
+          <w:sz w:val="32"/>
+          <w:szCs w:val="32"/>
+        </w:rPr>
+        <w:t xml:space="preserve"> </w:t>
+      </w:r>
+      <w:proofErr w:type="spellStart"/>
+      <w:r>
+        <w:rPr>
+          <w:sz w:val="32"/>
+          <w:szCs w:val="32"/>
+        </w:rPr>
+        <w:t>메소드</w:t>
+      </w:r>
+      <w:proofErr w:type="spellEnd"/>
+      <w:r>
+        <w:rPr>
+          <w:sz w:val="32"/>
+          <w:szCs w:val="32"/>
+        </w:rPr>
+        <w:t xml:space="preserve"> </w:t>
+      </w:r>
+      <w:proofErr w:type="spellStart"/>
+      <w:r>
+        <w:rPr>
+          <w:sz w:val="32"/>
+          <w:szCs w:val="32"/>
+        </w:rPr>
+        <w:t>파라미터가</w:t>
+      </w:r>
+      <w:proofErr w:type="spellEnd"/>
+      <w:r>
+        <w:rPr>
+          <w:sz w:val="32"/>
+          <w:szCs w:val="32"/>
+        </w:rPr>
+        <w:t xml:space="preserve"> 객체일 경우에</w:t>
+      </w:r>
+    </w:p>
+    <w:p>
+      <w:pPr>
+        <w:rPr>
+          <w:sz w:val="32"/>
+          <w:szCs w:val="32"/>
+        </w:rPr>
+      </w:pPr>
+      <w:r>
+        <w:rPr>
+          <w:sz w:val="32"/>
+          <w:szCs w:val="32"/>
+        </w:rPr>
+        <w:t xml:space="preserve">  그 객체는 자동으로 model에 add attribute 된다.</w:t>
+      </w:r>
+    </w:p>
+    <w:p>
+      <w:pPr>
+        <w:rPr>
+          <w:sz w:val="32"/>
+          <w:szCs w:val="32"/>
+        </w:rPr>
+      </w:pPr>
+      <w:r>
+        <w:rPr>
+          <w:sz w:val="32"/>
+          <w:szCs w:val="32"/>
+        </w:rPr>
+        <w:t xml:space="preserve">  이때 그 이름(name)은 클래스 이름에서 </w:t>
+      </w:r>
+      <w:proofErr w:type="spellStart"/>
+      <w:r>
+        <w:rPr>
+          <w:sz w:val="32"/>
+          <w:szCs w:val="32"/>
+        </w:rPr>
+        <w:t>첫글자만</w:t>
+      </w:r>
+      <w:proofErr w:type="spellEnd"/>
+      <w:r>
+        <w:rPr>
+          <w:sz w:val="32"/>
+          <w:szCs w:val="32"/>
+        </w:rPr>
+        <w:t xml:space="preserve"> 소문자.</w:t>
+      </w:r>
+    </w:p>
+    <w:p>
+      <w:pPr>
+        <w:rPr>
+          <w:sz w:val="32"/>
+          <w:szCs w:val="32"/>
+        </w:rPr>
+      </w:pPr>
+      <w:r>
+        <w:rPr>
+          <w:sz w:val="32"/>
+          <w:szCs w:val="32"/>
+        </w:rPr>
+        <w:t xml:space="preserve">  </w:t>
+      </w:r>
+    </w:p>
+    <w:p>
+      <w:pPr>
+        <w:rPr>
+          <w:sz w:val="32"/>
+          <w:szCs w:val="32"/>
+        </w:rPr>
+      </w:pPr>
+      <w:r>
+        <w:rPr>
+          <w:sz w:val="32"/>
+          <w:szCs w:val="32"/>
+        </w:rPr>
+        <w:t>예</w:t>
+      </w:r>
+      <w:r>
+        <w:rPr>
+          <w:sz w:val="32"/>
+          <w:szCs w:val="32"/>
+        </w:rPr>
+        <w:t>)</w:t>
+      </w:r>
+      <w:proofErr w:type="spellStart"/>
+      <w:r>
+        <w:rPr>
+          <w:sz w:val="32"/>
+          <w:szCs w:val="32"/>
+        </w:rPr>
+        <w:t>model.addAttribute</w:t>
+      </w:r>
+      <w:proofErr w:type="spellEnd"/>
+      <w:r>
+        <w:rPr>
+          <w:sz w:val="32"/>
+          <w:szCs w:val="32"/>
+        </w:rPr>
+        <w:t>("pagination</w:t>
+      </w:r>
+      <w:r>
+        <w:rPr>
+          <w:sz w:val="32"/>
+          <w:szCs w:val="32"/>
+        </w:rPr>
+        <w:t xml:space="preserve">", </w:t>
+      </w:r>
+      <w:r>
+        <w:rPr>
+          <w:sz w:val="32"/>
+          <w:szCs w:val="32"/>
+          <w:highlight w:val="yellow"/>
+        </w:rPr>
+        <w:t>pagination</w:t>
+      </w:r>
+      <w:r>
+        <w:rPr>
+          <w:sz w:val="32"/>
+          <w:szCs w:val="32"/>
+        </w:rPr>
+        <w:t>);</w:t>
+      </w:r>
+    </w:p>
+    <w:p>
+      <w:pPr>
+        <w:rPr>
+          <w:sz w:val="32"/>
+          <w:szCs w:val="32"/>
+        </w:rPr>
+      </w:pPr>
+    </w:p>
+    <w:p>
+      <w:pPr>
+        <w:rPr>
+          <w:sz w:val="32"/>
+          <w:szCs w:val="32"/>
+        </w:rPr>
+      </w:pPr>
+    </w:p>
+    <w:p>
+      <w:pPr>
+        <w:rPr>
+          <w:sz w:val="32"/>
+          <w:szCs w:val="32"/>
+        </w:rPr>
+      </w:pPr>
+      <w:r>
+        <w:rPr>
+          <w:sz w:val="32"/>
+          <w:szCs w:val="32"/>
+        </w:rPr>
+        <w:t>(나)</w:t>
+      </w:r>
+    </w:p>
+    <w:p>
+      <w:pPr>
+        <w:rPr>
+          <w:sz w:val="32"/>
+          <w:szCs w:val="32"/>
+        </w:rPr>
+      </w:pPr>
+      <w:proofErr w:type="gramStart"/>
+      <w:r>
+        <w:rPr>
+          <w:sz w:val="32"/>
+          <w:szCs w:val="32"/>
+        </w:rPr>
+        <w:t>@</w:t>
+      </w:r>
+      <w:proofErr w:type="spellStart"/>
+      <w:r>
+        <w:rPr>
+          <w:sz w:val="32"/>
+          <w:szCs w:val="32"/>
+        </w:rPr>
+        <w:t>RequestMapping</w:t>
+      </w:r>
+      <w:proofErr w:type="spellEnd"/>
+      <w:r>
+        <w:rPr>
+          <w:sz w:val="32"/>
+          <w:szCs w:val="32"/>
+        </w:rPr>
+        <w:t>(</w:t>
+      </w:r>
+      <w:proofErr w:type="gramEnd"/>
+      <w:r>
+        <w:rPr>
+          <w:sz w:val="32"/>
+          <w:szCs w:val="32"/>
+        </w:rPr>
+        <w:t>....)</w:t>
+      </w:r>
+    </w:p>
+    <w:p>
+      <w:pPr>
+        <w:rPr>
+          <w:sz w:val="32"/>
+          <w:szCs w:val="32"/>
+        </w:rPr>
+      </w:pPr>
+      <w:proofErr w:type="gramStart"/>
+      <w:r>
+        <w:rPr>
+          <w:sz w:val="32"/>
+          <w:szCs w:val="32"/>
+        </w:rPr>
+        <w:t>public</w:t>
+      </w:r>
+      <w:proofErr w:type="gramEnd"/>
+      <w:r>
+        <w:rPr>
+          <w:sz w:val="32"/>
+          <w:szCs w:val="32"/>
+        </w:rPr>
+        <w:t xml:space="preserve"> String method1(Pagination </w:t>
+      </w:r>
+      <w:r>
+        <w:rPr>
+          <w:sz w:val="32"/>
+          <w:szCs w:val="32"/>
+          <w:highlight w:val="yellow"/>
+        </w:rPr>
+        <w:t>pagiation1</w:t>
+      </w:r>
+      <w:r>
+        <w:rPr>
+          <w:sz w:val="32"/>
+          <w:szCs w:val="32"/>
+        </w:rPr>
+        <w:t>) {</w:t>
+      </w:r>
+    </w:p>
+    <w:p>
+      <w:pPr>
+        <w:rPr>
+          <w:sz w:val="32"/>
+          <w:szCs w:val="32"/>
+        </w:rPr>
+      </w:pPr>
+      <w:r>
+        <w:rPr>
+          <w:sz w:val="32"/>
+          <w:szCs w:val="32"/>
+        </w:rPr>
+        <w:t>}</w:t>
+      </w:r>
+    </w:p>
+    <w:p>
+      <w:pPr>
+        <w:rPr>
+          <w:sz w:val="32"/>
+          <w:szCs w:val="32"/>
+        </w:rPr>
+      </w:pPr>
+    </w:p>
+    <w:p>
+      <w:pPr>
+        <w:rPr>
+          <w:sz w:val="32"/>
+          <w:szCs w:val="32"/>
+        </w:rPr>
+      </w:pPr>
+      <w:proofErr w:type="gramStart"/>
+      <w:r>
+        <w:rPr>
+          <w:sz w:val="32"/>
+          <w:szCs w:val="32"/>
+        </w:rPr>
+        <w:t>model</w:t>
+      </w:r>
+      <w:proofErr w:type="gramEnd"/>
+      <w:r>
+        <w:rPr>
+          <w:sz w:val="32"/>
+          <w:szCs w:val="32"/>
+        </w:rPr>
         <w:t xml:space="preserve"> attribute name = </w:t>
       </w:r>
       <w:r>
         <w:rPr>
           <w:sz w:val="32"/>
           <w:szCs w:val="32"/>
-          <w:highlight w:val="black"/>
         </w:rPr>
         <w:t>pagination</w:t>
       </w:r>
@@ -1436,127 +1770,6 @@
           <w:szCs w:val="32"/>
         </w:rPr>
       </w:pPr>
-    </w:p>
-    <w:p>
-      <w:pPr>
-        <w:rPr>
-          <w:sz w:val="32"/>
-          <w:szCs w:val="32"/>
-          <w:highlight w:val="black"/>
-        </w:rPr>
-      </w:pPr>
-      <w:r>
-        <w:rPr>
-          <w:rFonts w:hint="eastAsia"/>
-          <w:sz w:val="32"/>
-          <w:szCs w:val="32"/>
-          <w:highlight w:val="black"/>
-        </w:rPr>
-        <w:t>액션</w:t>
-      </w:r>
-      <w:r>
-        <w:rPr>
-          <w:sz w:val="32"/>
-          <w:szCs w:val="32"/>
-          <w:highlight w:val="black"/>
-        </w:rPr>
-        <w:t xml:space="preserve"> </w:t>
-      </w:r>
-      <w:proofErr w:type="spellStart"/>
-      <w:r>
-        <w:rPr>
-          <w:sz w:val="32"/>
-          <w:szCs w:val="32"/>
-          <w:highlight w:val="black"/>
-        </w:rPr>
-        <w:t>메소드</w:t>
-      </w:r>
-      <w:proofErr w:type="spellEnd"/>
-      <w:r>
-        <w:rPr>
-          <w:sz w:val="32"/>
-          <w:szCs w:val="32"/>
-          <w:highlight w:val="black"/>
-        </w:rPr>
-        <w:t xml:space="preserve"> </w:t>
-      </w:r>
-      <w:proofErr w:type="spellStart"/>
-      <w:r>
-        <w:rPr>
-          <w:sz w:val="32"/>
-          <w:szCs w:val="32"/>
-          <w:highlight w:val="black"/>
-        </w:rPr>
-        <w:t>파라미터가</w:t>
-      </w:r>
-      <w:proofErr w:type="spellEnd"/>
-      <w:r>
-        <w:rPr>
-          <w:sz w:val="32"/>
-          <w:szCs w:val="32"/>
-          <w:highlight w:val="black"/>
-        </w:rPr>
-        <w:t xml:space="preserve"> 객체일 경우에</w:t>
-      </w:r>
-    </w:p>
-    <w:p>
-      <w:pPr>
-        <w:rPr>
-          <w:sz w:val="32"/>
-          <w:szCs w:val="32"/>
-          <w:highlight w:val="black"/>
-        </w:rPr>
-      </w:pPr>
-      <w:r>
-        <w:rPr>
-          <w:sz w:val="32"/>
-          <w:szCs w:val="32"/>
-          <w:highlight w:val="black"/>
-        </w:rPr>
-        <w:t xml:space="preserve">  그 객체는 자동으로 model에 add attribute 된다.</w:t>
-      </w:r>
-    </w:p>
-    <w:p>
-      <w:pPr>
-        <w:rPr>
-          <w:sz w:val="32"/>
-          <w:szCs w:val="32"/>
-        </w:rPr>
-      </w:pPr>
-      <w:r>
-        <w:rPr>
-          <w:sz w:val="32"/>
-          <w:szCs w:val="32"/>
-          <w:highlight w:val="black"/>
-        </w:rPr>
-        <w:t xml:space="preserve">  이때 그 이름(name)은 클래스 이름에서 </w:t>
-      </w:r>
-      <w:proofErr w:type="spellStart"/>
-      <w:r>
-        <w:rPr>
-          <w:sz w:val="32"/>
-          <w:szCs w:val="32"/>
-          <w:highlight w:val="black"/>
-        </w:rPr>
-        <w:t>첫글자만</w:t>
-      </w:r>
-      <w:proofErr w:type="spellEnd"/>
-      <w:r>
-        <w:rPr>
-          <w:sz w:val="32"/>
-          <w:szCs w:val="32"/>
-          <w:highlight w:val="black"/>
-        </w:rPr>
-        <w:t xml:space="preserve"> 소문자.</w:t>
-      </w:r>
-    </w:p>
-    <w:p>
-      <w:pPr>
-        <w:rPr>
-          <w:sz w:val="32"/>
-          <w:szCs w:val="32"/>
-        </w:rPr>
-      </w:pPr>
       <w:r>
         <w:rPr>
           <w:sz w:val="32"/>
@@ -1592,6 +1805,597 @@
           <w:sz w:val="32"/>
           <w:szCs w:val="32"/>
         </w:rPr>
+        <w:t>m</w:t>
+      </w:r>
+      <w:r>
+        <w:rPr>
+          <w:sz w:val="32"/>
+          <w:szCs w:val="32"/>
+        </w:rPr>
+        <w:t>odel.addAttribute</w:t>
+      </w:r>
+      <w:proofErr w:type="spellEnd"/>
+      <w:r>
+        <w:rPr>
+          <w:sz w:val="32"/>
+          <w:szCs w:val="32"/>
+        </w:rPr>
+        <w:t>("pagination"</w:t>
+      </w:r>
+      <w:proofErr w:type="gramStart"/>
+      <w:r>
+        <w:rPr>
+          <w:sz w:val="32"/>
+          <w:szCs w:val="32"/>
+        </w:rPr>
+        <w:t>,</w:t>
+      </w:r>
+      <w:r>
+        <w:rPr>
+          <w:sz w:val="32"/>
+          <w:szCs w:val="32"/>
+          <w:highlight w:val="yellow"/>
+        </w:rPr>
+        <w:t>pagination1</w:t>
+      </w:r>
+      <w:proofErr w:type="gramEnd"/>
+      <w:r>
+        <w:rPr>
+          <w:sz w:val="32"/>
+          <w:szCs w:val="32"/>
+        </w:rPr>
+        <w:t>);</w:t>
+      </w:r>
+    </w:p>
+    <w:p>
+      <w:pPr>
+        <w:rPr>
+          <w:sz w:val="32"/>
+          <w:szCs w:val="32"/>
+        </w:rPr>
+      </w:pPr>
+    </w:p>
+    <w:p>
+      <w:pPr>
+        <w:rPr>
+          <w:sz w:val="32"/>
+          <w:szCs w:val="32"/>
+        </w:rPr>
+      </w:pPr>
+    </w:p>
+    <w:p>
+      <w:pPr>
+        <w:rPr>
+          <w:sz w:val="32"/>
+          <w:szCs w:val="32"/>
+        </w:rPr>
+      </w:pPr>
+    </w:p>
+    <w:p>
+      <w:pPr>
+        <w:rPr>
+          <w:sz w:val="32"/>
+          <w:szCs w:val="32"/>
+        </w:rPr>
+      </w:pPr>
+    </w:p>
+    <w:p>
+      <w:pPr>
+        <w:rPr>
+          <w:sz w:val="32"/>
+          <w:szCs w:val="32"/>
+        </w:rPr>
+      </w:pPr>
+    </w:p>
+    <w:p>
+      <w:pPr>
+        <w:rPr>
+          <w:sz w:val="32"/>
+          <w:szCs w:val="32"/>
+        </w:rPr>
+      </w:pPr>
+      <w:r>
+        <w:rPr>
+          <w:sz w:val="32"/>
+          <w:szCs w:val="32"/>
+        </w:rPr>
+        <w:t>(다)</w:t>
+      </w:r>
+    </w:p>
+    <w:p>
+      <w:pPr>
+        <w:rPr>
+          <w:sz w:val="32"/>
+          <w:szCs w:val="32"/>
+        </w:rPr>
+      </w:pPr>
+      <w:proofErr w:type="gramStart"/>
+      <w:r>
+        <w:rPr>
+          <w:sz w:val="32"/>
+          <w:szCs w:val="32"/>
+        </w:rPr>
+        <w:t>@</w:t>
+      </w:r>
+      <w:proofErr w:type="spellStart"/>
+      <w:r>
+        <w:rPr>
+          <w:sz w:val="32"/>
+          <w:szCs w:val="32"/>
+        </w:rPr>
+        <w:t>RequestMapping</w:t>
+      </w:r>
+      <w:proofErr w:type="spellEnd"/>
+      <w:r>
+        <w:rPr>
+          <w:sz w:val="32"/>
+          <w:szCs w:val="32"/>
+        </w:rPr>
+        <w:t>(</w:t>
+      </w:r>
+      <w:proofErr w:type="gramEnd"/>
+      <w:r>
+        <w:rPr>
+          <w:sz w:val="32"/>
+          <w:szCs w:val="32"/>
+        </w:rPr>
+        <w:t>....)</w:t>
+      </w:r>
+    </w:p>
+    <w:p>
+      <w:pPr>
+        <w:rPr>
+          <w:sz w:val="32"/>
+          <w:szCs w:val="32"/>
+        </w:rPr>
+      </w:pPr>
+      <w:proofErr w:type="gramStart"/>
+      <w:r>
+        <w:rPr>
+          <w:sz w:val="32"/>
+          <w:szCs w:val="32"/>
+        </w:rPr>
+        <w:t>public</w:t>
+      </w:r>
+      <w:proofErr w:type="gramEnd"/>
+      <w:r>
+        <w:rPr>
+          <w:sz w:val="32"/>
+          <w:szCs w:val="32"/>
+        </w:rPr>
+        <w:t xml:space="preserve"> String method1(Pagination1 </w:t>
+      </w:r>
+      <w:proofErr w:type="spellStart"/>
+      <w:r>
+        <w:rPr>
+          <w:sz w:val="32"/>
+          <w:szCs w:val="32"/>
+          <w:highlight w:val="yellow"/>
+        </w:rPr>
+        <w:t>pagiation</w:t>
+      </w:r>
+      <w:proofErr w:type="spellEnd"/>
+      <w:r>
+        <w:rPr>
+          <w:sz w:val="32"/>
+          <w:szCs w:val="32"/>
+        </w:rPr>
+        <w:t>) {</w:t>
+      </w:r>
+    </w:p>
+    <w:p>
+      <w:pPr>
+        <w:rPr>
+          <w:sz w:val="32"/>
+          <w:szCs w:val="32"/>
+        </w:rPr>
+      </w:pPr>
+      <w:r>
+        <w:rPr>
+          <w:sz w:val="32"/>
+          <w:szCs w:val="32"/>
+        </w:rPr>
+        <w:t>}</w:t>
+      </w:r>
+    </w:p>
+    <w:p>
+      <w:pPr>
+        <w:rPr>
+          <w:sz w:val="32"/>
+          <w:szCs w:val="32"/>
+        </w:rPr>
+      </w:pPr>
+    </w:p>
+    <w:p>
+      <w:pPr>
+        <w:rPr>
+          <w:sz w:val="32"/>
+          <w:szCs w:val="32"/>
+        </w:rPr>
+      </w:pPr>
+      <w:proofErr w:type="gramStart"/>
+      <w:r>
+        <w:rPr>
+          <w:sz w:val="32"/>
+          <w:szCs w:val="32"/>
+        </w:rPr>
+        <w:t>model</w:t>
+      </w:r>
+      <w:proofErr w:type="gramEnd"/>
+      <w:r>
+        <w:rPr>
+          <w:sz w:val="32"/>
+          <w:szCs w:val="32"/>
+        </w:rPr>
+        <w:t xml:space="preserve"> attribute </w:t>
+      </w:r>
+      <w:r>
+        <w:rPr>
+          <w:sz w:val="32"/>
+          <w:szCs w:val="32"/>
+        </w:rPr>
+        <w:t>name = pagination1</w:t>
+      </w:r>
+    </w:p>
+    <w:p>
+      <w:pPr>
+        <w:rPr>
+          <w:sz w:val="32"/>
+          <w:szCs w:val="32"/>
+        </w:rPr>
+      </w:pPr>
+      <w:r>
+        <w:rPr>
+          <w:sz w:val="32"/>
+          <w:szCs w:val="32"/>
+        </w:rPr>
+        <w:t xml:space="preserve">  </w:t>
+      </w:r>
+    </w:p>
+    <w:p>
+      <w:pPr>
+        <w:rPr>
+          <w:sz w:val="32"/>
+          <w:szCs w:val="32"/>
+        </w:rPr>
+      </w:pPr>
+      <w:r>
+        <w:rPr>
+          <w:sz w:val="32"/>
+          <w:szCs w:val="32"/>
+        </w:rPr>
+        <w:t>예</w:t>
+      </w:r>
+      <w:r>
+        <w:rPr>
+          <w:sz w:val="32"/>
+          <w:szCs w:val="32"/>
+        </w:rPr>
+        <w:t>)</w:t>
+      </w:r>
+      <w:proofErr w:type="spellStart"/>
+      <w:r>
+        <w:rPr>
+          <w:sz w:val="32"/>
+          <w:szCs w:val="32"/>
+        </w:rPr>
+        <w:t>mo</w:t>
+      </w:r>
+      <w:r>
+        <w:rPr>
+          <w:sz w:val="32"/>
+          <w:szCs w:val="32"/>
+        </w:rPr>
+        <w:t>del.addAttribute</w:t>
+      </w:r>
+      <w:proofErr w:type="spellEnd"/>
+      <w:r>
+        <w:rPr>
+          <w:sz w:val="32"/>
+          <w:szCs w:val="32"/>
+        </w:rPr>
+        <w:t>(</w:t>
+      </w:r>
+      <w:r>
+        <w:rPr>
+          <w:sz w:val="32"/>
+          <w:szCs w:val="32"/>
+        </w:rPr>
+        <w:t>"pagination1</w:t>
+      </w:r>
+      <w:r>
+        <w:rPr>
+          <w:sz w:val="32"/>
+          <w:szCs w:val="32"/>
+        </w:rPr>
+        <w:t>"</w:t>
+      </w:r>
+      <w:proofErr w:type="gramStart"/>
+      <w:r>
+        <w:rPr>
+          <w:sz w:val="32"/>
+          <w:szCs w:val="32"/>
+        </w:rPr>
+        <w:t>,</w:t>
+      </w:r>
+      <w:r>
+        <w:rPr>
+          <w:sz w:val="32"/>
+          <w:szCs w:val="32"/>
+          <w:highlight w:val="yellow"/>
+        </w:rPr>
+        <w:t>pagination</w:t>
+      </w:r>
+      <w:proofErr w:type="gramEnd"/>
+      <w:r>
+        <w:rPr>
+          <w:sz w:val="32"/>
+          <w:szCs w:val="32"/>
+        </w:rPr>
+        <w:t>);</w:t>
+      </w:r>
+    </w:p>
+    <w:p>
+      <w:pPr>
+        <w:rPr>
+          <w:sz w:val="32"/>
+          <w:szCs w:val="32"/>
+        </w:rPr>
+      </w:pPr>
+    </w:p>
+    <w:p>
+      <w:pPr>
+        <w:rPr>
+          <w:sz w:val="32"/>
+          <w:szCs w:val="32"/>
+        </w:rPr>
+      </w:pPr>
+    </w:p>
+    <w:p>
+      <w:pPr>
+        <w:rPr>
+          <w:sz w:val="32"/>
+          <w:szCs w:val="32"/>
+        </w:rPr>
+      </w:pPr>
+    </w:p>
+    <w:p>
+      <w:pPr>
+        <w:rPr>
+          <w:sz w:val="32"/>
+          <w:szCs w:val="32"/>
+        </w:rPr>
+      </w:pPr>
+      <w:r>
+        <w:rPr>
+          <w:sz w:val="32"/>
+          <w:szCs w:val="32"/>
+        </w:rPr>
+        <w:t>(라)</w:t>
+      </w:r>
+    </w:p>
+    <w:p>
+      <w:pPr>
+        <w:rPr>
+          <w:sz w:val="32"/>
+          <w:szCs w:val="32"/>
+        </w:rPr>
+      </w:pPr>
+      <w:proofErr w:type="gramStart"/>
+      <w:r>
+        <w:rPr>
+          <w:sz w:val="32"/>
+          <w:szCs w:val="32"/>
+        </w:rPr>
+        <w:t>@</w:t>
+      </w:r>
+      <w:proofErr w:type="spellStart"/>
+      <w:r>
+        <w:rPr>
+          <w:sz w:val="32"/>
+          <w:szCs w:val="32"/>
+        </w:rPr>
+        <w:t>RequestMapping</w:t>
+      </w:r>
+      <w:proofErr w:type="spellEnd"/>
+      <w:r>
+        <w:rPr>
+          <w:sz w:val="32"/>
+          <w:szCs w:val="32"/>
+        </w:rPr>
+        <w:t>(</w:t>
+      </w:r>
+      <w:proofErr w:type="gramEnd"/>
+      <w:r>
+        <w:rPr>
+          <w:sz w:val="32"/>
+          <w:szCs w:val="32"/>
+        </w:rPr>
+        <w:t>....)</w:t>
+      </w:r>
+    </w:p>
+    <w:p>
+      <w:pPr>
+        <w:rPr>
+          <w:sz w:val="32"/>
+          <w:szCs w:val="32"/>
+        </w:rPr>
+      </w:pPr>
+      <w:r>
+        <w:rPr>
+          <w:sz w:val="32"/>
+          <w:szCs w:val="32"/>
+        </w:rPr>
+        <w:t xml:space="preserve">Public </w:t>
+      </w:r>
+      <w:r>
+        <w:rPr>
+          <w:sz w:val="32"/>
+          <w:szCs w:val="32"/>
+        </w:rPr>
+        <w:t xml:space="preserve">String </w:t>
+      </w:r>
+      <w:proofErr w:type="gramStart"/>
+      <w:r>
+        <w:rPr>
+          <w:sz w:val="32"/>
+          <w:szCs w:val="32"/>
+        </w:rPr>
+        <w:t>method1(</w:t>
+      </w:r>
+      <w:proofErr w:type="gramEnd"/>
+      <w:r>
+        <w:rPr>
+          <w:sz w:val="32"/>
+          <w:szCs w:val="32"/>
+        </w:rPr>
+        <w:t>@</w:t>
+      </w:r>
+      <w:proofErr w:type="spellStart"/>
+      <w:r>
+        <w:rPr>
+          <w:sz w:val="32"/>
+          <w:szCs w:val="32"/>
+        </w:rPr>
+        <w:t>RequestParam</w:t>
+      </w:r>
+      <w:proofErr w:type="spellEnd"/>
+      <w:r>
+        <w:rPr>
+          <w:sz w:val="32"/>
+          <w:szCs w:val="32"/>
+        </w:rPr>
+        <w:t xml:space="preserve">("Pagination2") Pagination </w:t>
+      </w:r>
+      <w:r>
+        <w:rPr>
+          <w:sz w:val="32"/>
+          <w:szCs w:val="32"/>
+          <w:highlight w:val="yellow"/>
+        </w:rPr>
+        <w:t>pagiation1</w:t>
+      </w:r>
+      <w:r>
+        <w:rPr>
+          <w:sz w:val="32"/>
+          <w:szCs w:val="32"/>
+        </w:rPr>
+        <w:t>) {</w:t>
+      </w:r>
+    </w:p>
+    <w:p>
+      <w:pPr>
+        <w:rPr>
+          <w:sz w:val="32"/>
+          <w:szCs w:val="32"/>
+        </w:rPr>
+      </w:pPr>
+      <w:r>
+        <w:rPr>
+          <w:sz w:val="32"/>
+          <w:szCs w:val="32"/>
+        </w:rPr>
+        <w:t>}</w:t>
+      </w:r>
+    </w:p>
+    <w:p>
+      <w:pPr>
+        <w:rPr>
+          <w:sz w:val="32"/>
+          <w:szCs w:val="32"/>
+        </w:rPr>
+      </w:pPr>
+    </w:p>
+    <w:p>
+      <w:pPr>
+        <w:rPr>
+          <w:sz w:val="32"/>
+          <w:szCs w:val="32"/>
+        </w:rPr>
+      </w:pPr>
+      <w:r>
+        <w:rPr>
+          <w:sz w:val="32"/>
+          <w:szCs w:val="32"/>
+        </w:rPr>
+        <w:t>@</w:t>
+      </w:r>
+      <w:proofErr w:type="spellStart"/>
+      <w:r>
+        <w:rPr>
+          <w:sz w:val="32"/>
+          <w:szCs w:val="32"/>
+        </w:rPr>
+        <w:t>RequestParam</w:t>
+      </w:r>
+      <w:proofErr w:type="spellEnd"/>
+      <w:r>
+        <w:rPr>
+          <w:sz w:val="32"/>
+          <w:szCs w:val="32"/>
+        </w:rPr>
+        <w:t>("model attribute의 이름")</w:t>
+      </w:r>
+    </w:p>
+    <w:p>
+      <w:pPr>
+        <w:rPr>
+          <w:sz w:val="32"/>
+          <w:szCs w:val="32"/>
+        </w:rPr>
+      </w:pPr>
+      <w:proofErr w:type="gramStart"/>
+      <w:r>
+        <w:rPr>
+          <w:sz w:val="32"/>
+          <w:szCs w:val="32"/>
+        </w:rPr>
+        <w:t>model</w:t>
+      </w:r>
+      <w:proofErr w:type="gramEnd"/>
+      <w:r>
+        <w:rPr>
+          <w:sz w:val="32"/>
+          <w:szCs w:val="32"/>
+        </w:rPr>
+        <w:t xml:space="preserve"> attribute name = </w:t>
+      </w:r>
+      <w:r>
+        <w:rPr>
+          <w:sz w:val="32"/>
+          <w:szCs w:val="32"/>
+        </w:rPr>
+        <w:t>pagination2</w:t>
+      </w:r>
+    </w:p>
+    <w:p>
+      <w:pPr>
+        <w:rPr>
+          <w:sz w:val="32"/>
+          <w:szCs w:val="32"/>
+        </w:rPr>
+      </w:pPr>
+    </w:p>
+    <w:p>
+      <w:pPr>
+        <w:rPr>
+          <w:sz w:val="32"/>
+          <w:szCs w:val="32"/>
+        </w:rPr>
+      </w:pPr>
+      <w:r>
+        <w:rPr>
+          <w:sz w:val="32"/>
+          <w:szCs w:val="32"/>
+        </w:rPr>
+        <w:t xml:space="preserve">예) </w:t>
+      </w:r>
+      <w:proofErr w:type="spellStart"/>
+      <w:r>
+        <w:rPr>
+          <w:sz w:val="32"/>
+          <w:szCs w:val="32"/>
+        </w:rPr>
         <w:t>model.addAttribute</w:t>
       </w:r>
       <w:proofErr w:type="spellEnd"/>
@@ -1600,874 +2404,23 @@
           <w:sz w:val="32"/>
           <w:szCs w:val="32"/>
         </w:rPr>
-        <w:t>("</w:t>
-      </w:r>
-      <w:r>
-        <w:rPr>
-          <w:sz w:val="32"/>
-          <w:szCs w:val="32"/>
-          <w:highlight w:val="black"/>
-        </w:rPr>
-        <w:t>pagination</w:t>
-      </w:r>
-      <w:r>
-        <w:rPr>
-          <w:sz w:val="32"/>
-          <w:szCs w:val="32"/>
-        </w:rPr>
-        <w:t xml:space="preserve">", </w:t>
-      </w:r>
-      <w:r>
-        <w:rPr>
-          <w:sz w:val="32"/>
-          <w:szCs w:val="32"/>
-          <w:highlight w:val="yellow"/>
-        </w:rPr>
-        <w:t>pagination</w:t>
-      </w:r>
-      <w:r>
-        <w:rPr>
-          <w:sz w:val="32"/>
-          <w:szCs w:val="32"/>
-        </w:rPr>
-        <w:t>);</w:t>
-      </w:r>
-    </w:p>
-    <w:p>
-      <w:pPr>
-        <w:rPr>
-          <w:sz w:val="32"/>
-          <w:szCs w:val="32"/>
-        </w:rPr>
-      </w:pPr>
-    </w:p>
-    <w:p>
-      <w:pPr>
-        <w:rPr>
-          <w:sz w:val="32"/>
-          <w:szCs w:val="32"/>
-        </w:rPr>
-      </w:pPr>
-    </w:p>
-    <w:p>
-      <w:pPr>
-        <w:rPr>
-          <w:sz w:val="32"/>
-          <w:szCs w:val="32"/>
-        </w:rPr>
-      </w:pPr>
-      <w:r>
-        <w:rPr>
-          <w:sz w:val="32"/>
-          <w:szCs w:val="32"/>
-        </w:rPr>
-        <w:t>(나)</w:t>
-      </w:r>
-    </w:p>
-    <w:p>
-      <w:pPr>
-        <w:rPr>
-          <w:sz w:val="32"/>
-          <w:szCs w:val="32"/>
-        </w:rPr>
-      </w:pPr>
-      <w:proofErr w:type="gramStart"/>
-      <w:r>
-        <w:rPr>
-          <w:sz w:val="32"/>
-          <w:szCs w:val="32"/>
-        </w:rPr>
-        <w:t>@</w:t>
-      </w:r>
-      <w:proofErr w:type="spellStart"/>
-      <w:r>
-        <w:rPr>
-          <w:sz w:val="32"/>
-          <w:szCs w:val="32"/>
-        </w:rPr>
-        <w:t>RequestMapping</w:t>
-      </w:r>
-      <w:proofErr w:type="spellEnd"/>
-      <w:r>
-        <w:rPr>
-          <w:sz w:val="32"/>
-          <w:szCs w:val="32"/>
-        </w:rPr>
         <w:t>(</w:t>
       </w:r>
-      <w:proofErr w:type="gramEnd"/>
-      <w:r>
-        <w:rPr>
-          <w:sz w:val="32"/>
-          <w:szCs w:val="32"/>
-        </w:rPr>
-        <w:t>....)</w:t>
-      </w:r>
-    </w:p>
-    <w:p>
-      <w:pPr>
-        <w:rPr>
-          <w:sz w:val="32"/>
-          <w:szCs w:val="32"/>
-        </w:rPr>
-      </w:pPr>
-      <w:proofErr w:type="gramStart"/>
-      <w:r>
-        <w:rPr>
-          <w:sz w:val="32"/>
-          <w:szCs w:val="32"/>
-        </w:rPr>
-        <w:t>public</w:t>
-      </w:r>
-      <w:proofErr w:type="gramEnd"/>
-      <w:r>
-        <w:rPr>
-          <w:sz w:val="32"/>
-          <w:szCs w:val="32"/>
-        </w:rPr>
-        <w:t xml:space="preserve"> String method1(Pagination </w:t>
-      </w:r>
-      <w:r>
-        <w:rPr>
-          <w:sz w:val="32"/>
-          <w:szCs w:val="32"/>
-          <w:highlight w:val="yellow"/>
-        </w:rPr>
-        <w:t>pagiation1</w:t>
-      </w:r>
-      <w:r>
-        <w:rPr>
-          <w:sz w:val="32"/>
-          <w:szCs w:val="32"/>
-        </w:rPr>
-        <w:t>) {</w:t>
-      </w:r>
-    </w:p>
-    <w:p>
-      <w:pPr>
-        <w:rPr>
-          <w:sz w:val="32"/>
-          <w:szCs w:val="32"/>
-        </w:rPr>
-      </w:pPr>
-      <w:r>
-        <w:rPr>
-          <w:sz w:val="32"/>
-          <w:szCs w:val="32"/>
-        </w:rPr>
-        <w:t>}</w:t>
-      </w:r>
-    </w:p>
-    <w:p>
-      <w:pPr>
-        <w:rPr>
-          <w:sz w:val="32"/>
-          <w:szCs w:val="32"/>
-        </w:rPr>
-      </w:pPr>
-    </w:p>
-    <w:p>
-      <w:pPr>
-        <w:rPr>
-          <w:sz w:val="32"/>
-          <w:szCs w:val="32"/>
-        </w:rPr>
-      </w:pPr>
-      <w:proofErr w:type="gramStart"/>
-      <w:r>
-        <w:rPr>
-          <w:sz w:val="32"/>
-          <w:szCs w:val="32"/>
-        </w:rPr>
-        <w:t>model</w:t>
-      </w:r>
-      <w:proofErr w:type="gramEnd"/>
-      <w:r>
-        <w:rPr>
-          <w:sz w:val="32"/>
-          <w:szCs w:val="32"/>
-        </w:rPr>
-        <w:t xml:space="preserve"> attribute name = </w:t>
-      </w:r>
-      <w:r>
-        <w:rPr>
-          <w:sz w:val="32"/>
-          <w:szCs w:val="32"/>
-          <w:highlight w:val="black"/>
-        </w:rPr>
-        <w:t>pagination</w:t>
-      </w:r>
-    </w:p>
-    <w:p>
-      <w:pPr>
-        <w:rPr>
-          <w:sz w:val="32"/>
-          <w:szCs w:val="32"/>
-        </w:rPr>
-      </w:pPr>
-      <w:r>
-        <w:rPr>
-          <w:sz w:val="32"/>
-          <w:szCs w:val="32"/>
-        </w:rPr>
-        <w:t xml:space="preserve">  </w:t>
-      </w:r>
-    </w:p>
-    <w:p>
-      <w:pPr>
-        <w:rPr>
-          <w:sz w:val="32"/>
-          <w:szCs w:val="32"/>
-        </w:rPr>
-      </w:pPr>
-      <w:r>
-        <w:rPr>
-          <w:sz w:val="32"/>
-          <w:szCs w:val="32"/>
-        </w:rPr>
-        <w:t>예</w:t>
-      </w:r>
-      <w:r>
-        <w:rPr>
-          <w:sz w:val="32"/>
-          <w:szCs w:val="32"/>
-        </w:rPr>
-        <w:t>)</w:t>
-      </w:r>
-      <w:proofErr w:type="spellStart"/>
-      <w:r>
-        <w:rPr>
-          <w:sz w:val="32"/>
-          <w:szCs w:val="32"/>
-        </w:rPr>
-        <w:t>m</w:t>
-      </w:r>
-      <w:r>
-        <w:rPr>
-          <w:sz w:val="32"/>
-          <w:szCs w:val="32"/>
-        </w:rPr>
-        <w:t>odel.addAttribute</w:t>
-      </w:r>
-      <w:proofErr w:type="spellEnd"/>
-      <w:r>
-        <w:rPr>
-          <w:sz w:val="32"/>
-          <w:szCs w:val="32"/>
-        </w:rPr>
-        <w:t>("</w:t>
-      </w:r>
-      <w:r>
-        <w:rPr>
-          <w:sz w:val="32"/>
-          <w:szCs w:val="32"/>
-          <w:highlight w:val="black"/>
-        </w:rPr>
-        <w:t>pagination</w:t>
-      </w:r>
-      <w:r>
-        <w:rPr>
-          <w:sz w:val="32"/>
-          <w:szCs w:val="32"/>
-        </w:rPr>
-        <w:t>"</w:t>
-      </w:r>
-      <w:proofErr w:type="gramStart"/>
-      <w:r>
-        <w:rPr>
-          <w:sz w:val="32"/>
-          <w:szCs w:val="32"/>
-        </w:rPr>
-        <w:t>,</w:t>
-      </w:r>
-      <w:r>
-        <w:rPr>
-          <w:sz w:val="32"/>
-          <w:szCs w:val="32"/>
-          <w:highlight w:val="yellow"/>
-        </w:rPr>
-        <w:t>pagination1</w:t>
-      </w:r>
-      <w:proofErr w:type="gramEnd"/>
-      <w:r>
-        <w:rPr>
-          <w:sz w:val="32"/>
-          <w:szCs w:val="32"/>
-        </w:rPr>
-        <w:t>);</w:t>
-      </w:r>
-    </w:p>
-    <w:p>
-      <w:pPr>
-        <w:rPr>
-          <w:sz w:val="32"/>
-          <w:szCs w:val="32"/>
-        </w:rPr>
-      </w:pPr>
-    </w:p>
-    <w:p>
-      <w:pPr>
-        <w:rPr>
-          <w:sz w:val="32"/>
-          <w:szCs w:val="32"/>
-        </w:rPr>
-      </w:pPr>
-    </w:p>
-    <w:p>
-      <w:pPr>
-        <w:rPr>
-          <w:sz w:val="32"/>
-          <w:szCs w:val="32"/>
-        </w:rPr>
-      </w:pPr>
-    </w:p>
-    <w:p>
-      <w:pPr>
-        <w:rPr>
-          <w:sz w:val="32"/>
-          <w:szCs w:val="32"/>
-        </w:rPr>
-      </w:pPr>
-    </w:p>
-    <w:p>
-      <w:pPr>
-        <w:rPr>
-          <w:rFonts w:hint="eastAsia"/>
-          <w:sz w:val="32"/>
-          <w:szCs w:val="32"/>
-        </w:rPr>
-      </w:pPr>
-    </w:p>
-    <w:p>
-      <w:pPr>
-        <w:rPr>
-          <w:sz w:val="32"/>
-          <w:szCs w:val="32"/>
-        </w:rPr>
-      </w:pPr>
-      <w:r>
-        <w:rPr>
-          <w:sz w:val="32"/>
-          <w:szCs w:val="32"/>
-        </w:rPr>
-        <w:t>(다)</w:t>
-      </w:r>
-    </w:p>
-    <w:p>
-      <w:pPr>
-        <w:rPr>
-          <w:sz w:val="32"/>
-          <w:szCs w:val="32"/>
-        </w:rPr>
-      </w:pPr>
-      <w:proofErr w:type="gramStart"/>
-      <w:r>
-        <w:rPr>
-          <w:sz w:val="32"/>
-          <w:szCs w:val="32"/>
-        </w:rPr>
-        <w:t>@</w:t>
-      </w:r>
-      <w:proofErr w:type="spellStart"/>
-      <w:r>
-        <w:rPr>
-          <w:sz w:val="32"/>
-          <w:szCs w:val="32"/>
-        </w:rPr>
-        <w:t>RequestMapping</w:t>
-      </w:r>
-      <w:proofErr w:type="spellEnd"/>
-      <w:r>
-        <w:rPr>
-          <w:sz w:val="32"/>
-          <w:szCs w:val="32"/>
-        </w:rPr>
-        <w:t>(</w:t>
-      </w:r>
-      <w:proofErr w:type="gramEnd"/>
-      <w:r>
-        <w:rPr>
-          <w:sz w:val="32"/>
-          <w:szCs w:val="32"/>
-        </w:rPr>
-        <w:t>....)</w:t>
-      </w:r>
-    </w:p>
-    <w:p>
-      <w:pPr>
-        <w:rPr>
-          <w:sz w:val="32"/>
-          <w:szCs w:val="32"/>
-        </w:rPr>
-      </w:pPr>
-      <w:proofErr w:type="gramStart"/>
-      <w:r>
-        <w:rPr>
-          <w:sz w:val="32"/>
-          <w:szCs w:val="32"/>
-        </w:rPr>
-        <w:t>public</w:t>
-      </w:r>
-      <w:proofErr w:type="gramEnd"/>
-      <w:r>
-        <w:rPr>
-          <w:sz w:val="32"/>
-          <w:szCs w:val="32"/>
-        </w:rPr>
-        <w:t xml:space="preserve"> String method1(Pagination1 </w:t>
-      </w:r>
-      <w:proofErr w:type="spellStart"/>
-      <w:r>
-        <w:rPr>
-          <w:sz w:val="32"/>
-          <w:szCs w:val="32"/>
-          <w:highlight w:val="yellow"/>
-        </w:rPr>
-        <w:t>pagiation</w:t>
-      </w:r>
-      <w:proofErr w:type="spellEnd"/>
-      <w:r>
-        <w:rPr>
-          <w:sz w:val="32"/>
-          <w:szCs w:val="32"/>
-        </w:rPr>
-        <w:t>) {</w:t>
-      </w:r>
-    </w:p>
-    <w:p>
-      <w:pPr>
-        <w:rPr>
-          <w:sz w:val="32"/>
-          <w:szCs w:val="32"/>
-        </w:rPr>
-      </w:pPr>
-      <w:r>
-        <w:rPr>
-          <w:sz w:val="32"/>
-          <w:szCs w:val="32"/>
-        </w:rPr>
-        <w:t>}</w:t>
-      </w:r>
-    </w:p>
-    <w:p>
-      <w:pPr>
-        <w:rPr>
-          <w:sz w:val="32"/>
-          <w:szCs w:val="32"/>
-        </w:rPr>
-      </w:pPr>
-    </w:p>
-    <w:p>
-      <w:pPr>
-        <w:rPr>
-          <w:sz w:val="32"/>
-          <w:szCs w:val="32"/>
-        </w:rPr>
-      </w:pPr>
-      <w:proofErr w:type="gramStart"/>
-      <w:r>
-        <w:rPr>
-          <w:sz w:val="32"/>
-          <w:szCs w:val="32"/>
-        </w:rPr>
-        <w:t>model</w:t>
-      </w:r>
-      <w:proofErr w:type="gramEnd"/>
-      <w:r>
-        <w:rPr>
-          <w:sz w:val="32"/>
-          <w:szCs w:val="32"/>
-        </w:rPr>
-        <w:t xml:space="preserve"> attribute name = </w:t>
-      </w:r>
-      <w:r>
-        <w:rPr>
-          <w:sz w:val="32"/>
-          <w:szCs w:val="32"/>
-          <w:highlight w:val="black"/>
-        </w:rPr>
-        <w:t>pagination1</w:t>
-      </w:r>
-    </w:p>
-    <w:p>
-      <w:pPr>
-        <w:rPr>
-          <w:sz w:val="32"/>
-          <w:szCs w:val="32"/>
-        </w:rPr>
-      </w:pPr>
-      <w:r>
-        <w:rPr>
-          <w:sz w:val="32"/>
-          <w:szCs w:val="32"/>
-        </w:rPr>
-        <w:t xml:space="preserve">  </w:t>
-      </w:r>
-    </w:p>
-    <w:p>
-      <w:pPr>
-        <w:rPr>
-          <w:sz w:val="32"/>
-          <w:szCs w:val="32"/>
-        </w:rPr>
-      </w:pPr>
-      <w:r>
-        <w:rPr>
-          <w:sz w:val="32"/>
-          <w:szCs w:val="32"/>
-        </w:rPr>
-        <w:t>예</w:t>
-      </w:r>
-      <w:r>
-        <w:rPr>
-          <w:sz w:val="32"/>
-          <w:szCs w:val="32"/>
-        </w:rPr>
-        <w:t>)</w:t>
-      </w:r>
-      <w:proofErr w:type="spellStart"/>
-      <w:r>
-        <w:rPr>
-          <w:sz w:val="32"/>
-          <w:szCs w:val="32"/>
-        </w:rPr>
-        <w:t>mo</w:t>
-      </w:r>
-      <w:r>
-        <w:rPr>
-          <w:sz w:val="32"/>
-          <w:szCs w:val="32"/>
-        </w:rPr>
-        <w:t>del.addAttribute</w:t>
-      </w:r>
-      <w:proofErr w:type="spellEnd"/>
-      <w:r>
-        <w:rPr>
-          <w:sz w:val="32"/>
-          <w:szCs w:val="32"/>
-        </w:rPr>
-        <w:t>("</w:t>
-      </w:r>
-      <w:r>
-        <w:rPr>
-          <w:sz w:val="32"/>
-          <w:szCs w:val="32"/>
-          <w:highlight w:val="black"/>
-        </w:rPr>
-        <w:t>pagination1</w:t>
-      </w:r>
-      <w:r>
-        <w:rPr>
-          <w:sz w:val="32"/>
-          <w:szCs w:val="32"/>
-        </w:rPr>
-        <w:t>"</w:t>
-      </w:r>
-      <w:proofErr w:type="gramStart"/>
-      <w:r>
-        <w:rPr>
-          <w:sz w:val="32"/>
-          <w:szCs w:val="32"/>
-        </w:rPr>
-        <w:t>,</w:t>
-      </w:r>
-      <w:r>
-        <w:rPr>
-          <w:sz w:val="32"/>
-          <w:szCs w:val="32"/>
-          <w:highlight w:val="yellow"/>
-        </w:rPr>
-        <w:t>pagination</w:t>
-      </w:r>
-      <w:proofErr w:type="gramEnd"/>
-      <w:r>
-        <w:rPr>
-          <w:sz w:val="32"/>
-          <w:szCs w:val="32"/>
-        </w:rPr>
-        <w:t>);</w:t>
-      </w:r>
-    </w:p>
-    <w:p>
-      <w:pPr>
-        <w:rPr>
-          <w:sz w:val="32"/>
-          <w:szCs w:val="32"/>
-        </w:rPr>
-      </w:pPr>
-    </w:p>
-    <w:p>
-      <w:pPr>
-        <w:rPr>
-          <w:sz w:val="32"/>
-          <w:szCs w:val="32"/>
-        </w:rPr>
-      </w:pPr>
-    </w:p>
-    <w:p>
-      <w:pPr>
-        <w:rPr>
-          <w:rFonts w:hint="eastAsia"/>
-          <w:sz w:val="32"/>
-          <w:szCs w:val="32"/>
-        </w:rPr>
-      </w:pPr>
-    </w:p>
-    <w:p>
-      <w:pPr>
-        <w:rPr>
-          <w:sz w:val="32"/>
-          <w:szCs w:val="32"/>
-        </w:rPr>
-      </w:pPr>
-      <w:r>
-        <w:rPr>
-          <w:sz w:val="32"/>
-          <w:szCs w:val="32"/>
-        </w:rPr>
-        <w:t>(라)</w:t>
-      </w:r>
-    </w:p>
-    <w:p>
-      <w:pPr>
-        <w:rPr>
-          <w:sz w:val="32"/>
-          <w:szCs w:val="32"/>
-        </w:rPr>
-      </w:pPr>
-      <w:proofErr w:type="gramStart"/>
-      <w:r>
-        <w:rPr>
-          <w:sz w:val="32"/>
-          <w:szCs w:val="32"/>
-        </w:rPr>
-        <w:t>@</w:t>
-      </w:r>
-      <w:proofErr w:type="spellStart"/>
-      <w:r>
-        <w:rPr>
-          <w:sz w:val="32"/>
-          <w:szCs w:val="32"/>
-        </w:rPr>
-        <w:t>RequestMapping</w:t>
-      </w:r>
-      <w:proofErr w:type="spellEnd"/>
-      <w:r>
-        <w:rPr>
-          <w:sz w:val="32"/>
-          <w:szCs w:val="32"/>
-        </w:rPr>
-        <w:t>(</w:t>
-      </w:r>
-      <w:proofErr w:type="gramEnd"/>
-      <w:r>
-        <w:rPr>
-          <w:sz w:val="32"/>
-          <w:szCs w:val="32"/>
-        </w:rPr>
-        <w:t>....)</w:t>
-      </w:r>
-    </w:p>
-    <w:p>
-      <w:pPr>
-        <w:rPr>
-          <w:sz w:val="32"/>
-          <w:szCs w:val="32"/>
-        </w:rPr>
-      </w:pPr>
-      <w:r>
-        <w:rPr>
-          <w:sz w:val="32"/>
-          <w:szCs w:val="32"/>
-        </w:rPr>
-        <w:t xml:space="preserve">Public </w:t>
-      </w:r>
-      <w:r>
-        <w:rPr>
-          <w:sz w:val="32"/>
-          <w:szCs w:val="32"/>
-        </w:rPr>
-        <w:t xml:space="preserve">String </w:t>
-      </w:r>
-      <w:proofErr w:type="gramStart"/>
-      <w:r>
-        <w:rPr>
-          <w:sz w:val="32"/>
-          <w:szCs w:val="32"/>
-        </w:rPr>
-        <w:t>method1(</w:t>
-      </w:r>
-      <w:proofErr w:type="gramEnd"/>
-      <w:r>
-        <w:rPr>
-          <w:sz w:val="32"/>
-          <w:szCs w:val="32"/>
-        </w:rPr>
-        <w:t>@</w:t>
-      </w:r>
-      <w:proofErr w:type="spellStart"/>
-      <w:r>
-        <w:rPr>
-          <w:sz w:val="32"/>
-          <w:szCs w:val="32"/>
-        </w:rPr>
-        <w:t>RequestParam</w:t>
-      </w:r>
-      <w:proofErr w:type="spellEnd"/>
-      <w:r>
-        <w:rPr>
-          <w:sz w:val="32"/>
-          <w:szCs w:val="32"/>
-        </w:rPr>
-        <w:t xml:space="preserve">("Pagination2") Pagination </w:t>
-      </w:r>
-      <w:r>
-        <w:rPr>
-          <w:sz w:val="32"/>
-          <w:szCs w:val="32"/>
-          <w:highlight w:val="yellow"/>
-        </w:rPr>
-        <w:t>pagiation1</w:t>
-      </w:r>
-      <w:r>
-        <w:rPr>
-          <w:sz w:val="32"/>
-          <w:szCs w:val="32"/>
-        </w:rPr>
-        <w:t>) {</w:t>
-      </w:r>
-    </w:p>
-    <w:p>
-      <w:pPr>
-        <w:rPr>
-          <w:sz w:val="32"/>
-          <w:szCs w:val="32"/>
-        </w:rPr>
-      </w:pPr>
-      <w:r>
-        <w:rPr>
-          <w:sz w:val="32"/>
-          <w:szCs w:val="32"/>
-        </w:rPr>
-        <w:t>}</w:t>
-      </w:r>
-    </w:p>
-    <w:p>
-      <w:pPr>
-        <w:rPr>
-          <w:sz w:val="32"/>
-          <w:szCs w:val="32"/>
-        </w:rPr>
-      </w:pPr>
-    </w:p>
-    <w:p>
-      <w:pPr>
-        <w:rPr>
-          <w:sz w:val="32"/>
-          <w:szCs w:val="32"/>
-        </w:rPr>
-      </w:pPr>
-      <w:r>
-        <w:rPr>
-          <w:sz w:val="32"/>
-          <w:szCs w:val="32"/>
-        </w:rPr>
-        <w:t>@</w:t>
-      </w:r>
-      <w:proofErr w:type="spellStart"/>
-      <w:r>
-        <w:rPr>
-          <w:sz w:val="32"/>
-          <w:szCs w:val="32"/>
-        </w:rPr>
-        <w:t>RequestParam</w:t>
-      </w:r>
-      <w:proofErr w:type="spellEnd"/>
-      <w:r>
-        <w:rPr>
-          <w:sz w:val="32"/>
-          <w:szCs w:val="32"/>
-        </w:rPr>
-        <w:t>("model attribute의 이름")</w:t>
-      </w:r>
-    </w:p>
-    <w:p>
-      <w:pPr>
-        <w:rPr>
-          <w:sz w:val="32"/>
-          <w:szCs w:val="32"/>
-        </w:rPr>
-      </w:pPr>
-      <w:proofErr w:type="gramStart"/>
-      <w:r>
-        <w:rPr>
-          <w:sz w:val="32"/>
-          <w:szCs w:val="32"/>
-        </w:rPr>
-        <w:t>model</w:t>
-      </w:r>
-      <w:proofErr w:type="gramEnd"/>
-      <w:r>
-        <w:rPr>
-          <w:sz w:val="32"/>
-          <w:szCs w:val="32"/>
-        </w:rPr>
-        <w:t xml:space="preserve"> attribute name = </w:t>
-      </w:r>
-      <w:r>
-        <w:rPr>
-          <w:sz w:val="32"/>
-          <w:szCs w:val="32"/>
-          <w:highlight w:val="black"/>
-        </w:rPr>
-        <w:t>pagination2</w:t>
-      </w:r>
-    </w:p>
-    <w:p>
-      <w:pPr>
-        <w:rPr>
-          <w:sz w:val="32"/>
-          <w:szCs w:val="32"/>
-        </w:rPr>
-      </w:pPr>
-    </w:p>
-    <w:p>
-      <w:pPr>
-        <w:rPr>
-          <w:sz w:val="32"/>
-          <w:szCs w:val="32"/>
-        </w:rPr>
-      </w:pPr>
-      <w:r>
-        <w:rPr>
-          <w:sz w:val="32"/>
-          <w:szCs w:val="32"/>
-        </w:rPr>
-        <w:t xml:space="preserve">예) </w:t>
-      </w:r>
-      <w:proofErr w:type="spellStart"/>
-      <w:r>
-        <w:rPr>
-          <w:sz w:val="32"/>
-          <w:szCs w:val="32"/>
-        </w:rPr>
-        <w:t>model.addAttribute</w:t>
-      </w:r>
-      <w:proofErr w:type="spellEnd"/>
-      <w:r>
-        <w:rPr>
-          <w:sz w:val="32"/>
-          <w:szCs w:val="32"/>
-        </w:rPr>
-        <w:t>("</w:t>
-      </w:r>
-      <w:r>
-        <w:rPr>
-          <w:sz w:val="32"/>
-          <w:szCs w:val="32"/>
-          <w:highlight w:val="black"/>
-        </w:rPr>
-        <w:t>pagination2</w:t>
+      <w:r>
+        <w:rPr>
+          <w:sz w:val="32"/>
+          <w:szCs w:val="32"/>
+        </w:rPr>
+        <w:t>"paginatio</w:t>
+      </w:r>
+      <w:bookmarkStart w:id="0" w:name="_GoBack"/>
+      <w:bookmarkEnd w:id="0"/>
+      <w:r>
+        <w:rPr>
+          <w:sz w:val="32"/>
+          <w:szCs w:val="32"/>
+        </w:rPr>
+        <w:t>n2</w:t>
       </w:r>
       <w:r>
         <w:rPr>
@@ -3236,8 +3189,6 @@
         </w:rPr>
         <w:t>소스 코드 수정 없이 추가할 수 잇는가?</w:t>
       </w:r>
-      <w:bookmarkStart w:id="0" w:name="_GoBack"/>
-      <w:bookmarkEnd w:id="0"/>
     </w:p>
     <w:p/>
     <w:p>
@@ -3447,7 +3398,7 @@
         <w:noProof/>
         <w:color w:val="A6A6A6" w:themeColor="background1" w:themeShade="A6"/>
       </w:rPr>
-      <w:t>5</w:t>
+      <w:t>3</w:t>
     </w:r>
     <w:r>
       <w:rPr>
@@ -5461,7 +5412,7 @@
 </file>
 
 <file path=customXml/itemProps1.xml><?xml version="1.0" encoding="utf-8"?>
-<ds:datastoreItem xmlns:ds="http://schemas.openxmlformats.org/officeDocument/2006/customXml" ds:itemID="{76CEC742-6147-4D68-BB88-42F0374AB07A}">
+<ds:datastoreItem xmlns:ds="http://schemas.openxmlformats.org/officeDocument/2006/customXml" ds:itemID="{D54E5E34-F595-4966-89D5-40496ACAE36E}">
   <ds:schemaRefs>
     <ds:schemaRef ds:uri="http://schemas.openxmlformats.org/officeDocument/2006/bibliography"/>
   </ds:schemaRefs>

</xml_diff>